<commit_message>
for Report and grading
</commit_message>
<xml_diff>
--- a/HW1/ml-2018spring-hw1-report.docx
+++ b/HW1/ml-2018spring-hw1-report.docx
@@ -109,9 +109,6 @@
     <w:p>
       <w:pPr>
         <w:pStyle w:val="ab"/>
-        <w:rPr>
-          <w:rFonts w:hint="eastAsia"/>
-        </w:rPr>
       </w:pPr>
       <w:r>
         <w:rPr>
@@ -461,6 +458,9 @@
     <w:p>
       <w:pPr>
         <w:pStyle w:val="ab"/>
+        <w:rPr>
+          <w:rFonts w:hint="eastAsia"/>
+        </w:rPr>
       </w:pPr>
       <w:r>
         <w:br/>
@@ -737,15 +737,6 @@
       <w:pPr>
         <w:rPr>
           <w:rFonts w:ascii="Times New Roman" w:hAnsi="Times New Roman" w:cs="Times New Roman"/>
-          <w:sz w:val="24"/>
-          <w:szCs w:val="24"/>
-        </w:rPr>
-      </w:pPr>
-    </w:p>
-    <w:p>
-      <w:pPr>
-        <w:rPr>
-          <w:rFonts w:ascii="Times New Roman" w:hAnsi="Times New Roman" w:cs="Times New Roman" w:hint="eastAsia"/>
           <w:sz w:val="24"/>
           <w:szCs w:val="24"/>
         </w:rPr>
@@ -1014,6 +1005,12 @@
         </w:rPr>
         <w:t>折線圖</w:t>
       </w:r>
+      <w:r>
+        <w:rPr>
+          <w:rFonts w:hint="eastAsia"/>
+        </w:rPr>
+        <w:t>。</w:t>
+      </w:r>
     </w:p>
     <w:p>
       <w:pPr>
@@ -1298,9 +1295,6 @@
           <w:ilvl w:val="0"/>
           <w:numId w:val="2"/>
         </w:numPr>
-        <w:rPr>
-          <w:rFonts w:hint="eastAsia"/>
-        </w:rPr>
       </w:pPr>
       <w:r>
         <w:rPr>
@@ -1342,16 +1336,7 @@
     <w:p>
       <w:pPr>
         <w:rPr>
-          <w:rFonts w:ascii="Times New Roman" w:eastAsia="Times New Roman" w:hAnsi="Times New Roman" w:cs="Times New Roman"/>
-          <w:sz w:val="24"/>
-          <w:szCs w:val="24"/>
-        </w:rPr>
-      </w:pPr>
-    </w:p>
-    <w:p>
-      <w:pPr>
-        <w:rPr>
-          <w:rFonts w:ascii="Times New Roman" w:eastAsia="Times New Roman" w:hAnsi="Times New Roman" w:cs="Times New Roman"/>
+          <w:rFonts w:ascii="Gungsuh" w:hAnsi="Gungsuh" w:cs="Gungsuh"/>
           <w:sz w:val="24"/>
           <w:szCs w:val="24"/>
         </w:rPr>
@@ -1395,222 +1380,1412 @@
         </w:rPr>
         <w:t>致</w:t>
       </w:r>
+      <w:r>
+        <w:rPr>
+          <w:rFonts w:ascii="Gungsuh" w:eastAsia="Gungsuh" w:hAnsi="Gungsuh" w:cs="Gungsuh"/>
+          <w:sz w:val="24"/>
+          <w:szCs w:val="24"/>
+        </w:rPr>
+        <w:t>），討論其root mean-square error（根據kaggle上的public/private score）。</w:t>
+      </w:r>
+    </w:p>
+    <w:p>
+      <w:pPr>
+        <w:rPr>
+          <w:rFonts w:ascii="Gungsuh" w:hAnsi="Gungsuh" w:cs="Gungsuh"/>
+          <w:sz w:val="24"/>
+          <w:szCs w:val="24"/>
+        </w:rPr>
+      </w:pPr>
+    </w:p>
+    <w:p>
+      <w:pPr>
+        <w:rPr>
+          <w:rFonts w:ascii="Gungsuh" w:hAnsi="Gungsuh" w:cs="Gungsuh"/>
+          <w:sz w:val="24"/>
+          <w:szCs w:val="24"/>
+        </w:rPr>
+      </w:pPr>
+      <w:r>
+        <w:rPr>
+          <w:rFonts w:ascii="Gungsuh" w:hAnsi="Gungsuh" w:cs="Gungsuh" w:hint="eastAsia"/>
+          <w:sz w:val="24"/>
+          <w:szCs w:val="24"/>
+        </w:rPr>
+        <w:t>由於取點較多，故不</w:t>
+      </w:r>
+      <w:r>
+        <w:rPr>
+          <w:rFonts w:ascii="Gungsuh" w:hAnsi="Gungsuh" w:cs="Gungsuh" w:hint="eastAsia"/>
+          <w:sz w:val="24"/>
+          <w:szCs w:val="24"/>
+        </w:rPr>
+        <w:t>逐</w:t>
+      </w:r>
+      <w:r>
+        <w:rPr>
+          <w:rFonts w:ascii="Gungsuh" w:hAnsi="Gungsuh" w:cs="Gungsuh" w:hint="eastAsia"/>
+          <w:sz w:val="24"/>
+          <w:szCs w:val="24"/>
+        </w:rPr>
+        <w:t>一附圖，僅表列結果並無條件捨去至小數點後四位</w:t>
+      </w:r>
+    </w:p>
+    <w:tbl>
+      <w:tblPr>
+        <w:tblStyle w:val="aa"/>
+        <w:tblW w:w="0" w:type="auto"/>
+        <w:tblLook w:val="04A0" w:firstRow="1" w:lastRow="0" w:firstColumn="1" w:lastColumn="0" w:noHBand="0" w:noVBand="1"/>
+      </w:tblPr>
+      <w:tblGrid>
+        <w:gridCol w:w="923"/>
+        <w:gridCol w:w="908"/>
+        <w:gridCol w:w="908"/>
+        <w:gridCol w:w="908"/>
+        <w:gridCol w:w="908"/>
+        <w:gridCol w:w="909"/>
+        <w:gridCol w:w="909"/>
+        <w:gridCol w:w="909"/>
+        <w:gridCol w:w="909"/>
+        <w:gridCol w:w="909"/>
+      </w:tblGrid>
+      <w:tr>
+        <w:tc>
+          <w:tcPr>
+            <w:tcW w:w="908" w:type="dxa"/>
+          </w:tcPr>
+          <w:p>
+            <w:pPr>
+              <w:pBdr>
+                <w:top w:val="none" w:sz="0" w:space="0" w:color="auto"/>
+                <w:left w:val="none" w:sz="0" w:space="0" w:color="auto"/>
+                <w:bottom w:val="none" w:sz="0" w:space="0" w:color="auto"/>
+                <w:right w:val="none" w:sz="0" w:space="0" w:color="auto"/>
+                <w:between w:val="none" w:sz="0" w:space="0" w:color="auto"/>
+              </w:pBdr>
+              <w:rPr>
+                <w:rFonts w:ascii="Times New Roman" w:hAnsi="Times New Roman" w:cs="Times New Roman" w:hint="eastAsia"/>
+                <w:sz w:val="24"/>
+                <w:szCs w:val="24"/>
+              </w:rPr>
+            </w:pPr>
+            <w:r>
+              <w:rPr>
+                <w:rFonts w:ascii="Times New Roman" w:hAnsi="Times New Roman" w:cs="Times New Roman" w:hint="eastAsia"/>
+                <w:sz w:val="24"/>
+                <w:szCs w:val="24"/>
+              </w:rPr>
+              <w:t>lambda</w:t>
+            </w:r>
+          </w:p>
+        </w:tc>
+        <w:tc>
+          <w:tcPr>
+            <w:tcW w:w="908" w:type="dxa"/>
+          </w:tcPr>
+          <w:p>
+            <w:pPr>
+              <w:pBdr>
+                <w:top w:val="none" w:sz="0" w:space="0" w:color="auto"/>
+                <w:left w:val="none" w:sz="0" w:space="0" w:color="auto"/>
+                <w:bottom w:val="none" w:sz="0" w:space="0" w:color="auto"/>
+                <w:right w:val="none" w:sz="0" w:space="0" w:color="auto"/>
+                <w:between w:val="none" w:sz="0" w:space="0" w:color="auto"/>
+              </w:pBdr>
+              <w:rPr>
+                <w:rFonts w:ascii="Times New Roman" w:hAnsi="Times New Roman" w:cs="Times New Roman" w:hint="eastAsia"/>
+                <w:sz w:val="24"/>
+                <w:szCs w:val="24"/>
+              </w:rPr>
+            </w:pPr>
+            <w:r>
+              <w:rPr>
+                <w:rFonts w:ascii="Times New Roman" w:hAnsi="Times New Roman" w:cs="Times New Roman" w:hint="eastAsia"/>
+                <w:sz w:val="24"/>
+                <w:szCs w:val="24"/>
+              </w:rPr>
+              <w:t>0</w:t>
+            </w:r>
+          </w:p>
+        </w:tc>
+        <w:tc>
+          <w:tcPr>
+            <w:tcW w:w="908" w:type="dxa"/>
+          </w:tcPr>
+          <w:p>
+            <w:pPr>
+              <w:pBdr>
+                <w:top w:val="none" w:sz="0" w:space="0" w:color="auto"/>
+                <w:left w:val="none" w:sz="0" w:space="0" w:color="auto"/>
+                <w:bottom w:val="none" w:sz="0" w:space="0" w:color="auto"/>
+                <w:right w:val="none" w:sz="0" w:space="0" w:color="auto"/>
+                <w:between w:val="none" w:sz="0" w:space="0" w:color="auto"/>
+              </w:pBdr>
+              <w:rPr>
+                <w:rFonts w:ascii="Times New Roman" w:hAnsi="Times New Roman" w:cs="Times New Roman" w:hint="eastAsia"/>
+                <w:sz w:val="24"/>
+                <w:szCs w:val="24"/>
+              </w:rPr>
+            </w:pPr>
+            <w:r>
+              <w:rPr>
+                <w:rFonts w:ascii="Times New Roman" w:hAnsi="Times New Roman" w:cs="Times New Roman" w:hint="eastAsia"/>
+                <w:sz w:val="24"/>
+                <w:szCs w:val="24"/>
+              </w:rPr>
+              <w:t>0.5</w:t>
+            </w:r>
+          </w:p>
+        </w:tc>
+        <w:tc>
+          <w:tcPr>
+            <w:tcW w:w="908" w:type="dxa"/>
+          </w:tcPr>
+          <w:p>
+            <w:pPr>
+              <w:pBdr>
+                <w:top w:val="none" w:sz="0" w:space="0" w:color="auto"/>
+                <w:left w:val="none" w:sz="0" w:space="0" w:color="auto"/>
+                <w:bottom w:val="none" w:sz="0" w:space="0" w:color="auto"/>
+                <w:right w:val="none" w:sz="0" w:space="0" w:color="auto"/>
+                <w:between w:val="none" w:sz="0" w:space="0" w:color="auto"/>
+              </w:pBdr>
+              <w:rPr>
+                <w:rFonts w:ascii="Times New Roman" w:hAnsi="Times New Roman" w:cs="Times New Roman" w:hint="eastAsia"/>
+                <w:sz w:val="24"/>
+                <w:szCs w:val="24"/>
+              </w:rPr>
+            </w:pPr>
+            <w:r>
+              <w:rPr>
+                <w:rFonts w:ascii="Times New Roman" w:hAnsi="Times New Roman" w:cs="Times New Roman" w:hint="eastAsia"/>
+                <w:sz w:val="24"/>
+                <w:szCs w:val="24"/>
+              </w:rPr>
+              <w:t>1</w:t>
+            </w:r>
+          </w:p>
+        </w:tc>
+        <w:tc>
+          <w:tcPr>
+            <w:tcW w:w="908" w:type="dxa"/>
+          </w:tcPr>
+          <w:p>
+            <w:pPr>
+              <w:pBdr>
+                <w:top w:val="none" w:sz="0" w:space="0" w:color="auto"/>
+                <w:left w:val="none" w:sz="0" w:space="0" w:color="auto"/>
+                <w:bottom w:val="none" w:sz="0" w:space="0" w:color="auto"/>
+                <w:right w:val="none" w:sz="0" w:space="0" w:color="auto"/>
+                <w:between w:val="none" w:sz="0" w:space="0" w:color="auto"/>
+              </w:pBdr>
+              <w:rPr>
+                <w:rFonts w:ascii="Times New Roman" w:hAnsi="Times New Roman" w:cs="Times New Roman" w:hint="eastAsia"/>
+                <w:sz w:val="24"/>
+                <w:szCs w:val="24"/>
+              </w:rPr>
+            </w:pPr>
+            <w:r>
+              <w:rPr>
+                <w:rFonts w:ascii="Times New Roman" w:hAnsi="Times New Roman" w:cs="Times New Roman" w:hint="eastAsia"/>
+                <w:sz w:val="24"/>
+                <w:szCs w:val="24"/>
+              </w:rPr>
+              <w:t>1.5</w:t>
+            </w:r>
+          </w:p>
+        </w:tc>
+        <w:tc>
+          <w:tcPr>
+            <w:tcW w:w="909" w:type="dxa"/>
+          </w:tcPr>
+          <w:p>
+            <w:pPr>
+              <w:pBdr>
+                <w:top w:val="none" w:sz="0" w:space="0" w:color="auto"/>
+                <w:left w:val="none" w:sz="0" w:space="0" w:color="auto"/>
+                <w:bottom w:val="none" w:sz="0" w:space="0" w:color="auto"/>
+                <w:right w:val="none" w:sz="0" w:space="0" w:color="auto"/>
+                <w:between w:val="none" w:sz="0" w:space="0" w:color="auto"/>
+              </w:pBdr>
+              <w:rPr>
+                <w:rFonts w:ascii="Times New Roman" w:hAnsi="Times New Roman" w:cs="Times New Roman" w:hint="eastAsia"/>
+                <w:sz w:val="24"/>
+                <w:szCs w:val="24"/>
+              </w:rPr>
+            </w:pPr>
+            <w:r>
+              <w:rPr>
+                <w:rFonts w:ascii="Times New Roman" w:hAnsi="Times New Roman" w:cs="Times New Roman" w:hint="eastAsia"/>
+                <w:sz w:val="24"/>
+                <w:szCs w:val="24"/>
+              </w:rPr>
+              <w:t>3</w:t>
+            </w:r>
+          </w:p>
+        </w:tc>
+        <w:tc>
+          <w:tcPr>
+            <w:tcW w:w="909" w:type="dxa"/>
+          </w:tcPr>
+          <w:p>
+            <w:pPr>
+              <w:pBdr>
+                <w:top w:val="none" w:sz="0" w:space="0" w:color="auto"/>
+                <w:left w:val="none" w:sz="0" w:space="0" w:color="auto"/>
+                <w:bottom w:val="none" w:sz="0" w:space="0" w:color="auto"/>
+                <w:right w:val="none" w:sz="0" w:space="0" w:color="auto"/>
+                <w:between w:val="none" w:sz="0" w:space="0" w:color="auto"/>
+              </w:pBdr>
+              <w:rPr>
+                <w:rFonts w:ascii="Times New Roman" w:hAnsi="Times New Roman" w:cs="Times New Roman" w:hint="eastAsia"/>
+                <w:sz w:val="24"/>
+                <w:szCs w:val="24"/>
+              </w:rPr>
+            </w:pPr>
+            <w:r>
+              <w:rPr>
+                <w:rFonts w:ascii="Times New Roman" w:hAnsi="Times New Roman" w:cs="Times New Roman" w:hint="eastAsia"/>
+                <w:sz w:val="24"/>
+                <w:szCs w:val="24"/>
+              </w:rPr>
+              <w:t>5</w:t>
+            </w:r>
+          </w:p>
+        </w:tc>
+        <w:tc>
+          <w:tcPr>
+            <w:tcW w:w="909" w:type="dxa"/>
+          </w:tcPr>
+          <w:p>
+            <w:pPr>
+              <w:pBdr>
+                <w:top w:val="none" w:sz="0" w:space="0" w:color="auto"/>
+                <w:left w:val="none" w:sz="0" w:space="0" w:color="auto"/>
+                <w:bottom w:val="none" w:sz="0" w:space="0" w:color="auto"/>
+                <w:right w:val="none" w:sz="0" w:space="0" w:color="auto"/>
+                <w:between w:val="none" w:sz="0" w:space="0" w:color="auto"/>
+              </w:pBdr>
+              <w:rPr>
+                <w:rFonts w:ascii="Times New Roman" w:hAnsi="Times New Roman" w:cs="Times New Roman" w:hint="eastAsia"/>
+                <w:sz w:val="24"/>
+                <w:szCs w:val="24"/>
+              </w:rPr>
+            </w:pPr>
+            <w:r>
+              <w:rPr>
+                <w:rFonts w:ascii="Times New Roman" w:hAnsi="Times New Roman" w:cs="Times New Roman" w:hint="eastAsia"/>
+                <w:sz w:val="24"/>
+                <w:szCs w:val="24"/>
+              </w:rPr>
+              <w:t>20</w:t>
+            </w:r>
+          </w:p>
+        </w:tc>
+        <w:tc>
+          <w:tcPr>
+            <w:tcW w:w="909" w:type="dxa"/>
+          </w:tcPr>
+          <w:p>
+            <w:pPr>
+              <w:pBdr>
+                <w:top w:val="none" w:sz="0" w:space="0" w:color="auto"/>
+                <w:left w:val="none" w:sz="0" w:space="0" w:color="auto"/>
+                <w:bottom w:val="none" w:sz="0" w:space="0" w:color="auto"/>
+                <w:right w:val="none" w:sz="0" w:space="0" w:color="auto"/>
+                <w:between w:val="none" w:sz="0" w:space="0" w:color="auto"/>
+              </w:pBdr>
+              <w:rPr>
+                <w:rFonts w:ascii="Times New Roman" w:hAnsi="Times New Roman" w:cs="Times New Roman" w:hint="eastAsia"/>
+                <w:sz w:val="24"/>
+                <w:szCs w:val="24"/>
+              </w:rPr>
+            </w:pPr>
+            <w:r>
+              <w:rPr>
+                <w:rFonts w:ascii="Times New Roman" w:hAnsi="Times New Roman" w:cs="Times New Roman" w:hint="eastAsia"/>
+                <w:sz w:val="24"/>
+                <w:szCs w:val="24"/>
+              </w:rPr>
+              <w:t>50</w:t>
+            </w:r>
+          </w:p>
+        </w:tc>
+        <w:tc>
+          <w:tcPr>
+            <w:tcW w:w="909" w:type="dxa"/>
+          </w:tcPr>
+          <w:p>
+            <w:pPr>
+              <w:pBdr>
+                <w:top w:val="none" w:sz="0" w:space="0" w:color="auto"/>
+                <w:left w:val="none" w:sz="0" w:space="0" w:color="auto"/>
+                <w:bottom w:val="none" w:sz="0" w:space="0" w:color="auto"/>
+                <w:right w:val="none" w:sz="0" w:space="0" w:color="auto"/>
+                <w:between w:val="none" w:sz="0" w:space="0" w:color="auto"/>
+              </w:pBdr>
+              <w:rPr>
+                <w:rFonts w:ascii="Times New Roman" w:hAnsi="Times New Roman" w:cs="Times New Roman" w:hint="eastAsia"/>
+                <w:sz w:val="24"/>
+                <w:szCs w:val="24"/>
+              </w:rPr>
+            </w:pPr>
+            <w:r>
+              <w:rPr>
+                <w:rFonts w:ascii="Times New Roman" w:hAnsi="Times New Roman" w:cs="Times New Roman" w:hint="eastAsia"/>
+                <w:sz w:val="24"/>
+                <w:szCs w:val="24"/>
+              </w:rPr>
+              <w:t>100</w:t>
+            </w:r>
+          </w:p>
+        </w:tc>
+      </w:tr>
+      <w:tr>
+        <w:tc>
+          <w:tcPr>
+            <w:tcW w:w="908" w:type="dxa"/>
+          </w:tcPr>
+          <w:p>
+            <w:pPr>
+              <w:pBdr>
+                <w:top w:val="none" w:sz="0" w:space="0" w:color="auto"/>
+                <w:left w:val="none" w:sz="0" w:space="0" w:color="auto"/>
+                <w:bottom w:val="none" w:sz="0" w:space="0" w:color="auto"/>
+                <w:right w:val="none" w:sz="0" w:space="0" w:color="auto"/>
+                <w:between w:val="none" w:sz="0" w:space="0" w:color="auto"/>
+              </w:pBdr>
+              <w:rPr>
+                <w:rFonts w:ascii="Times New Roman" w:hAnsi="Times New Roman" w:cs="Times New Roman" w:hint="eastAsia"/>
+                <w:sz w:val="24"/>
+                <w:szCs w:val="24"/>
+              </w:rPr>
+            </w:pPr>
+            <w:r>
+              <w:rPr>
+                <w:rFonts w:ascii="Times New Roman" w:hAnsi="Times New Roman" w:cs="Times New Roman"/>
+                <w:sz w:val="24"/>
+                <w:szCs w:val="24"/>
+              </w:rPr>
+              <w:t>P</w:t>
+            </w:r>
+            <w:r>
+              <w:rPr>
+                <w:rFonts w:ascii="Times New Roman" w:hAnsi="Times New Roman" w:cs="Times New Roman" w:hint="eastAsia"/>
+                <w:sz w:val="24"/>
+                <w:szCs w:val="24"/>
+              </w:rPr>
+              <w:t>rivate</w:t>
+            </w:r>
+          </w:p>
+        </w:tc>
+        <w:tc>
+          <w:tcPr>
+            <w:tcW w:w="908" w:type="dxa"/>
+          </w:tcPr>
+          <w:p>
+            <w:pPr>
+              <w:pBdr>
+                <w:top w:val="none" w:sz="0" w:space="0" w:color="auto"/>
+                <w:left w:val="none" w:sz="0" w:space="0" w:color="auto"/>
+                <w:bottom w:val="none" w:sz="0" w:space="0" w:color="auto"/>
+                <w:right w:val="none" w:sz="0" w:space="0" w:color="auto"/>
+                <w:between w:val="none" w:sz="0" w:space="0" w:color="auto"/>
+              </w:pBdr>
+              <w:rPr>
+                <w:rFonts w:ascii="Times New Roman" w:hAnsi="Times New Roman" w:cs="Times New Roman" w:hint="eastAsia"/>
+                <w:sz w:val="24"/>
+                <w:szCs w:val="24"/>
+              </w:rPr>
+            </w:pPr>
+            <w:r>
+              <w:t>7.3145</w:t>
+            </w:r>
+          </w:p>
+        </w:tc>
+        <w:tc>
+          <w:tcPr>
+            <w:tcW w:w="908" w:type="dxa"/>
+          </w:tcPr>
+          <w:p>
+            <w:pPr>
+              <w:pBdr>
+                <w:top w:val="none" w:sz="0" w:space="0" w:color="auto"/>
+                <w:left w:val="none" w:sz="0" w:space="0" w:color="auto"/>
+                <w:bottom w:val="none" w:sz="0" w:space="0" w:color="auto"/>
+                <w:right w:val="none" w:sz="0" w:space="0" w:color="auto"/>
+                <w:between w:val="none" w:sz="0" w:space="0" w:color="auto"/>
+              </w:pBdr>
+              <w:rPr>
+                <w:rFonts w:ascii="Times New Roman" w:hAnsi="Times New Roman" w:cs="Times New Roman" w:hint="eastAsia"/>
+                <w:sz w:val="24"/>
+                <w:szCs w:val="24"/>
+              </w:rPr>
+            </w:pPr>
+            <w:r>
+              <w:t>7.3143</w:t>
+            </w:r>
+          </w:p>
+        </w:tc>
+        <w:tc>
+          <w:tcPr>
+            <w:tcW w:w="908" w:type="dxa"/>
+          </w:tcPr>
+          <w:p>
+            <w:pPr>
+              <w:pBdr>
+                <w:top w:val="none" w:sz="0" w:space="0" w:color="auto"/>
+                <w:left w:val="none" w:sz="0" w:space="0" w:color="auto"/>
+                <w:bottom w:val="none" w:sz="0" w:space="0" w:color="auto"/>
+                <w:right w:val="none" w:sz="0" w:space="0" w:color="auto"/>
+                <w:between w:val="none" w:sz="0" w:space="0" w:color="auto"/>
+              </w:pBdr>
+              <w:rPr>
+                <w:rFonts w:ascii="Times New Roman" w:hAnsi="Times New Roman" w:cs="Times New Roman" w:hint="eastAsia"/>
+                <w:sz w:val="24"/>
+                <w:szCs w:val="24"/>
+              </w:rPr>
+            </w:pPr>
+            <w:r>
+              <w:t>7.3142</w:t>
+            </w:r>
+          </w:p>
+        </w:tc>
+        <w:tc>
+          <w:tcPr>
+            <w:tcW w:w="908" w:type="dxa"/>
+          </w:tcPr>
+          <w:p>
+            <w:pPr>
+              <w:pBdr>
+                <w:top w:val="none" w:sz="0" w:space="0" w:color="auto"/>
+                <w:left w:val="none" w:sz="0" w:space="0" w:color="auto"/>
+                <w:bottom w:val="none" w:sz="0" w:space="0" w:color="auto"/>
+                <w:right w:val="none" w:sz="0" w:space="0" w:color="auto"/>
+                <w:between w:val="none" w:sz="0" w:space="0" w:color="auto"/>
+              </w:pBdr>
+              <w:rPr>
+                <w:rFonts w:ascii="Times New Roman" w:hAnsi="Times New Roman" w:cs="Times New Roman" w:hint="eastAsia"/>
+                <w:sz w:val="24"/>
+                <w:szCs w:val="24"/>
+              </w:rPr>
+            </w:pPr>
+            <w:r>
+              <w:t>7.3142</w:t>
+            </w:r>
+          </w:p>
+        </w:tc>
+        <w:tc>
+          <w:tcPr>
+            <w:tcW w:w="909" w:type="dxa"/>
+          </w:tcPr>
+          <w:p>
+            <w:pPr>
+              <w:pBdr>
+                <w:top w:val="none" w:sz="0" w:space="0" w:color="auto"/>
+                <w:left w:val="none" w:sz="0" w:space="0" w:color="auto"/>
+                <w:bottom w:val="none" w:sz="0" w:space="0" w:color="auto"/>
+                <w:right w:val="none" w:sz="0" w:space="0" w:color="auto"/>
+                <w:between w:val="none" w:sz="0" w:space="0" w:color="auto"/>
+              </w:pBdr>
+              <w:rPr>
+                <w:rFonts w:ascii="Times New Roman" w:hAnsi="Times New Roman" w:cs="Times New Roman" w:hint="eastAsia"/>
+                <w:sz w:val="24"/>
+                <w:szCs w:val="24"/>
+              </w:rPr>
+            </w:pPr>
+            <w:r>
+              <w:t>7.3140</w:t>
+            </w:r>
+          </w:p>
+        </w:tc>
+        <w:tc>
+          <w:tcPr>
+            <w:tcW w:w="909" w:type="dxa"/>
+          </w:tcPr>
+          <w:p>
+            <w:pPr>
+              <w:pBdr>
+                <w:top w:val="none" w:sz="0" w:space="0" w:color="auto"/>
+                <w:left w:val="none" w:sz="0" w:space="0" w:color="auto"/>
+                <w:bottom w:val="none" w:sz="0" w:space="0" w:color="auto"/>
+                <w:right w:val="none" w:sz="0" w:space="0" w:color="auto"/>
+                <w:between w:val="none" w:sz="0" w:space="0" w:color="auto"/>
+              </w:pBdr>
+              <w:rPr>
+                <w:rFonts w:ascii="Times New Roman" w:hAnsi="Times New Roman" w:cs="Times New Roman" w:hint="eastAsia"/>
+                <w:sz w:val="24"/>
+                <w:szCs w:val="24"/>
+              </w:rPr>
+            </w:pPr>
+            <w:r>
+              <w:t>7.3139</w:t>
+            </w:r>
+          </w:p>
+        </w:tc>
+        <w:tc>
+          <w:tcPr>
+            <w:tcW w:w="909" w:type="dxa"/>
+          </w:tcPr>
+          <w:p>
+            <w:pPr>
+              <w:pBdr>
+                <w:top w:val="none" w:sz="0" w:space="0" w:color="auto"/>
+                <w:left w:val="none" w:sz="0" w:space="0" w:color="auto"/>
+                <w:bottom w:val="none" w:sz="0" w:space="0" w:color="auto"/>
+                <w:right w:val="none" w:sz="0" w:space="0" w:color="auto"/>
+                <w:between w:val="none" w:sz="0" w:space="0" w:color="auto"/>
+              </w:pBdr>
+              <w:rPr>
+                <w:rFonts w:ascii="Times New Roman" w:hAnsi="Times New Roman" w:cs="Times New Roman" w:hint="eastAsia"/>
+                <w:sz w:val="24"/>
+                <w:szCs w:val="24"/>
+              </w:rPr>
+            </w:pPr>
+            <w:r>
+              <w:t>7.3135</w:t>
+            </w:r>
+          </w:p>
+        </w:tc>
+        <w:tc>
+          <w:tcPr>
+            <w:tcW w:w="909" w:type="dxa"/>
+          </w:tcPr>
+          <w:p>
+            <w:pPr>
+              <w:pBdr>
+                <w:top w:val="none" w:sz="0" w:space="0" w:color="auto"/>
+                <w:left w:val="none" w:sz="0" w:space="0" w:color="auto"/>
+                <w:bottom w:val="none" w:sz="0" w:space="0" w:color="auto"/>
+                <w:right w:val="none" w:sz="0" w:space="0" w:color="auto"/>
+                <w:between w:val="none" w:sz="0" w:space="0" w:color="auto"/>
+              </w:pBdr>
+              <w:rPr>
+                <w:rFonts w:ascii="Times New Roman" w:hAnsi="Times New Roman" w:cs="Times New Roman" w:hint="eastAsia"/>
+                <w:sz w:val="24"/>
+                <w:szCs w:val="24"/>
+              </w:rPr>
+            </w:pPr>
+            <w:r>
+              <w:t>7.3144</w:t>
+            </w:r>
+          </w:p>
+        </w:tc>
+        <w:tc>
+          <w:tcPr>
+            <w:tcW w:w="909" w:type="dxa"/>
+          </w:tcPr>
+          <w:p>
+            <w:pPr>
+              <w:pBdr>
+                <w:top w:val="none" w:sz="0" w:space="0" w:color="auto"/>
+                <w:left w:val="none" w:sz="0" w:space="0" w:color="auto"/>
+                <w:bottom w:val="none" w:sz="0" w:space="0" w:color="auto"/>
+                <w:right w:val="none" w:sz="0" w:space="0" w:color="auto"/>
+                <w:between w:val="none" w:sz="0" w:space="0" w:color="auto"/>
+              </w:pBdr>
+              <w:rPr>
+                <w:rFonts w:ascii="Times New Roman" w:hAnsi="Times New Roman" w:cs="Times New Roman" w:hint="eastAsia"/>
+                <w:sz w:val="24"/>
+                <w:szCs w:val="24"/>
+              </w:rPr>
+            </w:pPr>
+            <w:r>
+              <w:t>7.3159</w:t>
+            </w:r>
+          </w:p>
+        </w:tc>
+      </w:tr>
+      <w:tr>
+        <w:tc>
+          <w:tcPr>
+            <w:tcW w:w="908" w:type="dxa"/>
+          </w:tcPr>
+          <w:p>
+            <w:pPr>
+              <w:pBdr>
+                <w:top w:val="none" w:sz="0" w:space="0" w:color="auto"/>
+                <w:left w:val="none" w:sz="0" w:space="0" w:color="auto"/>
+                <w:bottom w:val="none" w:sz="0" w:space="0" w:color="auto"/>
+                <w:right w:val="none" w:sz="0" w:space="0" w:color="auto"/>
+                <w:between w:val="none" w:sz="0" w:space="0" w:color="auto"/>
+              </w:pBdr>
+              <w:rPr>
+                <w:rFonts w:ascii="Times New Roman" w:hAnsi="Times New Roman" w:cs="Times New Roman" w:hint="eastAsia"/>
+                <w:sz w:val="24"/>
+                <w:szCs w:val="24"/>
+              </w:rPr>
+            </w:pPr>
+            <w:r>
+              <w:rPr>
+                <w:rFonts w:ascii="Times New Roman" w:hAnsi="Times New Roman" w:cs="Times New Roman"/>
+                <w:sz w:val="24"/>
+                <w:szCs w:val="24"/>
+              </w:rPr>
+              <w:t>P</w:t>
+            </w:r>
+            <w:r>
+              <w:rPr>
+                <w:rFonts w:ascii="Times New Roman" w:hAnsi="Times New Roman" w:cs="Times New Roman" w:hint="eastAsia"/>
+                <w:sz w:val="24"/>
+                <w:szCs w:val="24"/>
+              </w:rPr>
+              <w:t>ublic</w:t>
+            </w:r>
+          </w:p>
+        </w:tc>
+        <w:tc>
+          <w:tcPr>
+            <w:tcW w:w="908" w:type="dxa"/>
+          </w:tcPr>
+          <w:p>
+            <w:pPr>
+              <w:pBdr>
+                <w:top w:val="none" w:sz="0" w:space="0" w:color="auto"/>
+                <w:left w:val="none" w:sz="0" w:space="0" w:color="auto"/>
+                <w:bottom w:val="none" w:sz="0" w:space="0" w:color="auto"/>
+                <w:right w:val="none" w:sz="0" w:space="0" w:color="auto"/>
+                <w:between w:val="none" w:sz="0" w:space="0" w:color="auto"/>
+              </w:pBdr>
+              <w:rPr>
+                <w:rFonts w:ascii="Times New Roman" w:hAnsi="Times New Roman" w:cs="Times New Roman" w:hint="eastAsia"/>
+                <w:sz w:val="24"/>
+                <w:szCs w:val="24"/>
+              </w:rPr>
+            </w:pPr>
+            <w:r>
+              <w:t>7.6143</w:t>
+            </w:r>
+          </w:p>
+        </w:tc>
+        <w:tc>
+          <w:tcPr>
+            <w:tcW w:w="908" w:type="dxa"/>
+          </w:tcPr>
+          <w:p>
+            <w:pPr>
+              <w:pBdr>
+                <w:top w:val="none" w:sz="0" w:space="0" w:color="auto"/>
+                <w:left w:val="none" w:sz="0" w:space="0" w:color="auto"/>
+                <w:bottom w:val="none" w:sz="0" w:space="0" w:color="auto"/>
+                <w:right w:val="none" w:sz="0" w:space="0" w:color="auto"/>
+                <w:between w:val="none" w:sz="0" w:space="0" w:color="auto"/>
+              </w:pBdr>
+              <w:rPr>
+                <w:rFonts w:ascii="Times New Roman" w:hAnsi="Times New Roman" w:cs="Times New Roman" w:hint="eastAsia"/>
+                <w:sz w:val="24"/>
+                <w:szCs w:val="24"/>
+              </w:rPr>
+            </w:pPr>
+            <w:r>
+              <w:t>7.6140</w:t>
+            </w:r>
+          </w:p>
+        </w:tc>
+        <w:tc>
+          <w:tcPr>
+            <w:tcW w:w="908" w:type="dxa"/>
+          </w:tcPr>
+          <w:p>
+            <w:pPr>
+              <w:pBdr>
+                <w:top w:val="none" w:sz="0" w:space="0" w:color="auto"/>
+                <w:left w:val="none" w:sz="0" w:space="0" w:color="auto"/>
+                <w:bottom w:val="none" w:sz="0" w:space="0" w:color="auto"/>
+                <w:right w:val="none" w:sz="0" w:space="0" w:color="auto"/>
+                <w:between w:val="none" w:sz="0" w:space="0" w:color="auto"/>
+              </w:pBdr>
+              <w:rPr>
+                <w:rFonts w:ascii="Times New Roman" w:hAnsi="Times New Roman" w:cs="Times New Roman" w:hint="eastAsia"/>
+                <w:sz w:val="24"/>
+                <w:szCs w:val="24"/>
+              </w:rPr>
+            </w:pPr>
+            <w:r>
+              <w:t>7.6135</w:t>
+            </w:r>
+          </w:p>
+        </w:tc>
+        <w:tc>
+          <w:tcPr>
+            <w:tcW w:w="908" w:type="dxa"/>
+          </w:tcPr>
+          <w:p>
+            <w:pPr>
+              <w:pBdr>
+                <w:top w:val="none" w:sz="0" w:space="0" w:color="auto"/>
+                <w:left w:val="none" w:sz="0" w:space="0" w:color="auto"/>
+                <w:bottom w:val="none" w:sz="0" w:space="0" w:color="auto"/>
+                <w:right w:val="none" w:sz="0" w:space="0" w:color="auto"/>
+                <w:between w:val="none" w:sz="0" w:space="0" w:color="auto"/>
+              </w:pBdr>
+              <w:rPr>
+                <w:rFonts w:ascii="Times New Roman" w:hAnsi="Times New Roman" w:cs="Times New Roman" w:hint="eastAsia"/>
+                <w:sz w:val="24"/>
+                <w:szCs w:val="24"/>
+              </w:rPr>
+            </w:pPr>
+            <w:r>
+              <w:t>7.6130</w:t>
+            </w:r>
+          </w:p>
+        </w:tc>
+        <w:tc>
+          <w:tcPr>
+            <w:tcW w:w="909" w:type="dxa"/>
+          </w:tcPr>
+          <w:p>
+            <w:pPr>
+              <w:pBdr>
+                <w:top w:val="none" w:sz="0" w:space="0" w:color="auto"/>
+                <w:left w:val="none" w:sz="0" w:space="0" w:color="auto"/>
+                <w:bottom w:val="none" w:sz="0" w:space="0" w:color="auto"/>
+                <w:right w:val="none" w:sz="0" w:space="0" w:color="auto"/>
+                <w:between w:val="none" w:sz="0" w:space="0" w:color="auto"/>
+              </w:pBdr>
+              <w:rPr>
+                <w:rFonts w:ascii="Times New Roman" w:hAnsi="Times New Roman" w:cs="Times New Roman" w:hint="eastAsia"/>
+                <w:sz w:val="24"/>
+                <w:szCs w:val="24"/>
+              </w:rPr>
+            </w:pPr>
+            <w:r>
+              <w:t>7.6114</w:t>
+            </w:r>
+          </w:p>
+        </w:tc>
+        <w:tc>
+          <w:tcPr>
+            <w:tcW w:w="909" w:type="dxa"/>
+          </w:tcPr>
+          <w:p>
+            <w:pPr>
+              <w:pBdr>
+                <w:top w:val="none" w:sz="0" w:space="0" w:color="auto"/>
+                <w:left w:val="none" w:sz="0" w:space="0" w:color="auto"/>
+                <w:bottom w:val="none" w:sz="0" w:space="0" w:color="auto"/>
+                <w:right w:val="none" w:sz="0" w:space="0" w:color="auto"/>
+                <w:between w:val="none" w:sz="0" w:space="0" w:color="auto"/>
+              </w:pBdr>
+              <w:rPr>
+                <w:rFonts w:ascii="Times New Roman" w:hAnsi="Times New Roman" w:cs="Times New Roman" w:hint="eastAsia"/>
+                <w:sz w:val="24"/>
+                <w:szCs w:val="24"/>
+              </w:rPr>
+            </w:pPr>
+            <w:r>
+              <w:t>7.6095</w:t>
+            </w:r>
+          </w:p>
+        </w:tc>
+        <w:tc>
+          <w:tcPr>
+            <w:tcW w:w="909" w:type="dxa"/>
+          </w:tcPr>
+          <w:p>
+            <w:pPr>
+              <w:pBdr>
+                <w:top w:val="none" w:sz="0" w:space="0" w:color="auto"/>
+                <w:left w:val="none" w:sz="0" w:space="0" w:color="auto"/>
+                <w:bottom w:val="none" w:sz="0" w:space="0" w:color="auto"/>
+                <w:right w:val="none" w:sz="0" w:space="0" w:color="auto"/>
+                <w:between w:val="none" w:sz="0" w:space="0" w:color="auto"/>
+              </w:pBdr>
+              <w:rPr>
+                <w:rFonts w:ascii="Times New Roman" w:hAnsi="Times New Roman" w:cs="Times New Roman" w:hint="eastAsia"/>
+                <w:sz w:val="24"/>
+                <w:szCs w:val="24"/>
+              </w:rPr>
+            </w:pPr>
+            <w:r>
+              <w:t>7.5978</w:t>
+            </w:r>
+          </w:p>
+        </w:tc>
+        <w:tc>
+          <w:tcPr>
+            <w:tcW w:w="909" w:type="dxa"/>
+          </w:tcPr>
+          <w:p>
+            <w:pPr>
+              <w:pBdr>
+                <w:top w:val="none" w:sz="0" w:space="0" w:color="auto"/>
+                <w:left w:val="none" w:sz="0" w:space="0" w:color="auto"/>
+                <w:bottom w:val="none" w:sz="0" w:space="0" w:color="auto"/>
+                <w:right w:val="none" w:sz="0" w:space="0" w:color="auto"/>
+                <w:between w:val="none" w:sz="0" w:space="0" w:color="auto"/>
+              </w:pBdr>
+              <w:rPr>
+                <w:rFonts w:ascii="Times New Roman" w:hAnsi="Times New Roman" w:cs="Times New Roman" w:hint="eastAsia"/>
+                <w:sz w:val="24"/>
+                <w:szCs w:val="24"/>
+              </w:rPr>
+            </w:pPr>
+            <w:r>
+              <w:t>7.5842</w:t>
+            </w:r>
+          </w:p>
+        </w:tc>
+        <w:tc>
+          <w:tcPr>
+            <w:tcW w:w="909" w:type="dxa"/>
+          </w:tcPr>
+          <w:p>
+            <w:pPr>
+              <w:pBdr>
+                <w:top w:val="none" w:sz="0" w:space="0" w:color="auto"/>
+                <w:left w:val="none" w:sz="0" w:space="0" w:color="auto"/>
+                <w:bottom w:val="none" w:sz="0" w:space="0" w:color="auto"/>
+                <w:right w:val="none" w:sz="0" w:space="0" w:color="auto"/>
+                <w:between w:val="none" w:sz="0" w:space="0" w:color="auto"/>
+              </w:pBdr>
+              <w:rPr>
+                <w:rFonts w:ascii="Times New Roman" w:hAnsi="Times New Roman" w:cs="Times New Roman" w:hint="eastAsia"/>
+                <w:sz w:val="24"/>
+                <w:szCs w:val="24"/>
+              </w:rPr>
+            </w:pPr>
+            <w:r>
+              <w:t>7.5739</w:t>
+            </w:r>
+          </w:p>
+        </w:tc>
+      </w:tr>
+    </w:tbl>
+    <w:p>
+      <w:pPr>
+        <w:rPr>
+          <w:rFonts w:ascii="Times New Roman" w:hAnsi="Times New Roman" w:cs="Times New Roman"/>
+          <w:sz w:val="24"/>
+          <w:szCs w:val="24"/>
+        </w:rPr>
+      </w:pPr>
+    </w:p>
+    <w:p>
+      <w:pPr>
+        <w:rPr>
+          <w:rFonts w:ascii="Times New Roman" w:hAnsi="Times New Roman" w:cs="Times New Roman"/>
+          <w:sz w:val="24"/>
+          <w:szCs w:val="24"/>
+        </w:rPr>
+      </w:pPr>
+      <w:r>
+        <w:rPr>
+          <w:noProof/>
+        </w:rPr>
+        <w:drawing>
+          <wp:inline distT="0" distB="0" distL="0" distR="0" wp14:anchorId="468680C0" wp14:editId="4A90E35B">
+            <wp:extent cx="5219700" cy="1587473"/>
+            <wp:effectExtent l="0" t="0" r="0" b="0"/>
+            <wp:docPr id="5" name="圖片 5"/>
+            <wp:cNvGraphicFramePr>
+              <a:graphicFrameLocks xmlns:a="http://schemas.openxmlformats.org/drawingml/2006/main" noChangeAspect="1"/>
+            </wp:cNvGraphicFramePr>
+            <a:graphic xmlns:a="http://schemas.openxmlformats.org/drawingml/2006/main">
+              <a:graphicData uri="http://schemas.openxmlformats.org/drawingml/2006/picture">
+                <pic:pic xmlns:pic="http://schemas.openxmlformats.org/drawingml/2006/picture">
+                  <pic:nvPicPr>
+                    <pic:cNvPr id="1" name=""/>
+                    <pic:cNvPicPr/>
+                  </pic:nvPicPr>
+                  <pic:blipFill>
+                    <a:blip r:embed="rId11"/>
+                    <a:stretch>
+                      <a:fillRect/>
+                    </a:stretch>
+                  </pic:blipFill>
+                  <pic:spPr>
+                    <a:xfrm>
+                      <a:off x="0" y="0"/>
+                      <a:ext cx="5229351" cy="1590408"/>
+                    </a:xfrm>
+                    <a:prstGeom prst="rect">
+                      <a:avLst/>
+                    </a:prstGeom>
+                  </pic:spPr>
+                </pic:pic>
+              </a:graphicData>
+            </a:graphic>
+          </wp:inline>
+        </w:drawing>
+      </w:r>
+    </w:p>
+    <w:p>
+      <w:pPr>
+        <w:rPr>
+          <w:rFonts w:ascii="Times New Roman" w:hAnsi="Times New Roman" w:cs="Times New Roman"/>
+          <w:sz w:val="24"/>
+          <w:szCs w:val="24"/>
+        </w:rPr>
+      </w:pPr>
+    </w:p>
+    <w:p>
+      <w:pPr>
+        <w:rPr>
+          <w:rFonts w:ascii="Times New Roman" w:hAnsi="Times New Roman" w:cs="Times New Roman"/>
+          <w:sz w:val="24"/>
+          <w:szCs w:val="24"/>
+        </w:rPr>
+      </w:pPr>
+      <w:r>
+        <w:rPr>
+          <w:rFonts w:ascii="Times New Roman" w:hAnsi="Times New Roman" w:cs="Times New Roman" w:hint="eastAsia"/>
+          <w:sz w:val="24"/>
+          <w:szCs w:val="24"/>
+        </w:rPr>
+        <w:t>由圖可觀察出隨</w:t>
+      </w:r>
+      <w:r>
+        <w:rPr>
+          <w:rFonts w:ascii="Times New Roman" w:hAnsi="Times New Roman" w:cs="Times New Roman" w:hint="eastAsia"/>
+          <w:sz w:val="24"/>
+          <w:szCs w:val="24"/>
+        </w:rPr>
+        <w:t>lambda</w:t>
+      </w:r>
+      <w:r>
+        <w:rPr>
+          <w:rFonts w:ascii="Times New Roman" w:hAnsi="Times New Roman" w:cs="Times New Roman" w:hint="eastAsia"/>
+          <w:sz w:val="24"/>
+          <w:szCs w:val="24"/>
+        </w:rPr>
+        <w:t>增加，</w:t>
+      </w:r>
+      <w:r>
+        <w:rPr>
+          <w:rFonts w:ascii="Times New Roman" w:hAnsi="Times New Roman" w:cs="Times New Roman" w:hint="eastAsia"/>
+          <w:sz w:val="24"/>
+          <w:szCs w:val="24"/>
+        </w:rPr>
+        <w:t>RMSE</w:t>
+      </w:r>
+      <w:r>
+        <w:rPr>
+          <w:rFonts w:ascii="Times New Roman" w:hAnsi="Times New Roman" w:cs="Times New Roman" w:hint="eastAsia"/>
+          <w:sz w:val="24"/>
+          <w:szCs w:val="24"/>
+        </w:rPr>
+        <w:t>會逐漸下降，但</w:t>
+      </w:r>
+      <w:r>
+        <w:rPr>
+          <w:rFonts w:ascii="Times New Roman" w:hAnsi="Times New Roman" w:cs="Times New Roman" w:hint="eastAsia"/>
+          <w:sz w:val="24"/>
+          <w:szCs w:val="24"/>
+        </w:rPr>
+        <w:t>下降幅度也漸緩。</w:t>
+      </w:r>
+    </w:p>
+    <w:p>
+      <w:pPr>
+        <w:rPr>
+          <w:rFonts w:ascii="Times New Roman" w:hAnsi="Times New Roman" w:cs="Times New Roman"/>
+          <w:sz w:val="24"/>
+          <w:szCs w:val="24"/>
+        </w:rPr>
+      </w:pPr>
+      <w:r>
+        <w:rPr>
+          <w:rFonts w:ascii="Times New Roman" w:hAnsi="Times New Roman" w:cs="Times New Roman" w:hint="eastAsia"/>
+          <w:sz w:val="24"/>
+          <w:szCs w:val="24"/>
+        </w:rPr>
+        <w:t>而</w:t>
+      </w:r>
+      <w:r>
+        <w:rPr>
+          <w:rFonts w:ascii="Times New Roman" w:hAnsi="Times New Roman" w:cs="Times New Roman" w:hint="eastAsia"/>
+          <w:sz w:val="24"/>
+          <w:szCs w:val="24"/>
+        </w:rPr>
+        <w:t>private score</w:t>
+      </w:r>
+      <w:r>
+        <w:rPr>
+          <w:rFonts w:ascii="Times New Roman" w:hAnsi="Times New Roman" w:cs="Times New Roman" w:hint="eastAsia"/>
+          <w:sz w:val="24"/>
+          <w:szCs w:val="24"/>
+        </w:rPr>
+        <w:t>在</w:t>
+      </w:r>
+      <w:r>
+        <w:rPr>
+          <w:rFonts w:ascii="Times New Roman" w:hAnsi="Times New Roman" w:cs="Times New Roman" w:hint="eastAsia"/>
+          <w:sz w:val="24"/>
+          <w:szCs w:val="24"/>
+        </w:rPr>
+        <w:t>lambda</w:t>
+      </w:r>
+      <w:r>
+        <w:rPr>
+          <w:rFonts w:ascii="Times New Roman" w:hAnsi="Times New Roman" w:cs="Times New Roman" w:hint="eastAsia"/>
+          <w:sz w:val="24"/>
+          <w:szCs w:val="24"/>
+        </w:rPr>
+        <w:t>大於</w:t>
+      </w:r>
+      <w:r>
+        <w:rPr>
+          <w:rFonts w:ascii="Times New Roman" w:hAnsi="Times New Roman" w:cs="Times New Roman" w:hint="eastAsia"/>
+          <w:sz w:val="24"/>
+          <w:szCs w:val="24"/>
+        </w:rPr>
+        <w:t>20</w:t>
+      </w:r>
+      <w:r>
+        <w:rPr>
+          <w:rFonts w:ascii="Times New Roman" w:hAnsi="Times New Roman" w:cs="Times New Roman" w:hint="eastAsia"/>
+          <w:sz w:val="24"/>
+          <w:szCs w:val="24"/>
+        </w:rPr>
+        <w:t>後會暴增，而</w:t>
+      </w:r>
+      <w:r>
+        <w:rPr>
+          <w:rFonts w:ascii="Times New Roman" w:hAnsi="Times New Roman" w:cs="Times New Roman" w:hint="eastAsia"/>
+          <w:sz w:val="24"/>
+          <w:szCs w:val="24"/>
+        </w:rPr>
+        <w:t>public socre</w:t>
+      </w:r>
+      <w:r>
+        <w:rPr>
+          <w:rFonts w:ascii="Times New Roman" w:hAnsi="Times New Roman" w:cs="Times New Roman" w:hint="eastAsia"/>
+          <w:sz w:val="24"/>
+          <w:szCs w:val="24"/>
+        </w:rPr>
+        <w:t>卻不會。看起來是</w:t>
+      </w:r>
+      <w:r>
+        <w:rPr>
+          <w:rFonts w:ascii="Times New Roman" w:hAnsi="Times New Roman" w:cs="Times New Roman" w:hint="eastAsia"/>
+          <w:sz w:val="24"/>
+          <w:szCs w:val="24"/>
+        </w:rPr>
+        <w:t>public</w:t>
+      </w:r>
+      <w:r>
+        <w:rPr>
+          <w:rFonts w:ascii="Times New Roman" w:hAnsi="Times New Roman" w:cs="Times New Roman" w:hint="eastAsia"/>
+          <w:sz w:val="24"/>
+          <w:szCs w:val="24"/>
+        </w:rPr>
+        <w:t>的最低點還要再往後才會碰到。</w:t>
+      </w:r>
+    </w:p>
+    <w:p>
+      <w:pPr>
+        <w:rPr>
+          <w:rFonts w:ascii="Times New Roman" w:hAnsi="Times New Roman" w:cs="Times New Roman" w:hint="eastAsia"/>
+          <w:sz w:val="24"/>
+          <w:szCs w:val="24"/>
+        </w:rPr>
+      </w:pPr>
+      <w:r>
+        <w:rPr>
+          <w:rFonts w:ascii="Times New Roman" w:hAnsi="Times New Roman" w:cs="Times New Roman" w:hint="eastAsia"/>
+          <w:sz w:val="24"/>
+          <w:szCs w:val="24"/>
+        </w:rPr>
+        <w:t>此外，雖說</w:t>
+      </w:r>
+      <w:r>
+        <w:rPr>
+          <w:rFonts w:ascii="Times New Roman" w:hAnsi="Times New Roman" w:cs="Times New Roman" w:hint="eastAsia"/>
+          <w:sz w:val="24"/>
+          <w:szCs w:val="24"/>
+        </w:rPr>
+        <w:t>regulization</w:t>
+      </w:r>
+      <w:r>
+        <w:rPr>
+          <w:rFonts w:ascii="Times New Roman" w:hAnsi="Times New Roman" w:cs="Times New Roman" w:hint="eastAsia"/>
+          <w:sz w:val="24"/>
+          <w:szCs w:val="24"/>
+        </w:rPr>
+        <w:t>會幫助減少</w:t>
+      </w:r>
+      <w:r>
+        <w:rPr>
+          <w:rFonts w:ascii="Times New Roman" w:hAnsi="Times New Roman" w:cs="Times New Roman" w:hint="eastAsia"/>
+          <w:sz w:val="24"/>
+          <w:szCs w:val="24"/>
+        </w:rPr>
+        <w:t>E</w:t>
+      </w:r>
+      <w:r>
+        <w:rPr>
+          <w:rFonts w:ascii="Times New Roman" w:hAnsi="Times New Roman" w:cs="Times New Roman"/>
+          <w:sz w:val="24"/>
+          <w:szCs w:val="24"/>
+        </w:rPr>
+        <w:t>rror</w:t>
+      </w:r>
+      <w:r>
+        <w:rPr>
+          <w:rFonts w:ascii="Times New Roman" w:hAnsi="Times New Roman" w:cs="Times New Roman" w:hint="eastAsia"/>
+          <w:sz w:val="24"/>
+          <w:szCs w:val="24"/>
+        </w:rPr>
+        <w:t>，但很明顯其減少的幅度相當有限，因此此方法僅能當作優化的一部份，最其根本還是要設定一個有效的</w:t>
+      </w:r>
+      <w:r>
+        <w:rPr>
+          <w:rFonts w:ascii="Times New Roman" w:hAnsi="Times New Roman" w:cs="Times New Roman" w:hint="eastAsia"/>
+          <w:sz w:val="24"/>
+          <w:szCs w:val="24"/>
+        </w:rPr>
+        <w:t>model</w:t>
+      </w:r>
+      <w:r>
+        <w:rPr>
+          <w:rFonts w:ascii="Times New Roman" w:hAnsi="Times New Roman" w:cs="Times New Roman" w:hint="eastAsia"/>
+          <w:sz w:val="24"/>
+          <w:szCs w:val="24"/>
+        </w:rPr>
+        <w:t>才能使</w:t>
+      </w:r>
+      <w:r>
+        <w:rPr>
+          <w:rFonts w:ascii="Times New Roman" w:hAnsi="Times New Roman" w:cs="Times New Roman" w:hint="eastAsia"/>
+          <w:sz w:val="24"/>
+          <w:szCs w:val="24"/>
+        </w:rPr>
+        <w:t>Error</w:t>
+      </w:r>
+      <w:r>
+        <w:rPr>
+          <w:rFonts w:ascii="Times New Roman" w:hAnsi="Times New Roman" w:cs="Times New Roman" w:hint="eastAsia"/>
+          <w:sz w:val="24"/>
+          <w:szCs w:val="24"/>
+        </w:rPr>
+        <w:t>有效降低。</w:t>
+      </w:r>
+    </w:p>
+    <w:p>
+      <w:pPr>
+        <w:rPr>
+          <w:rFonts w:ascii="Times New Roman" w:hAnsi="Times New Roman" w:cs="Times New Roman"/>
+          <w:sz w:val="24"/>
+          <w:szCs w:val="24"/>
+        </w:rPr>
+      </w:pPr>
+      <w:r>
+        <w:rPr>
+          <w:rFonts w:ascii="Times New Roman" w:hAnsi="Times New Roman" w:cs="Times New Roman"/>
+          <w:sz w:val="24"/>
+          <w:szCs w:val="24"/>
+        </w:rPr>
+        <w:br w:type="page"/>
+      </w:r>
+    </w:p>
+    <w:p>
+      <w:pPr>
+        <w:rPr>
+          <w:rFonts w:ascii="Times New Roman" w:hAnsi="Times New Roman" w:cs="Times New Roman" w:hint="eastAsia"/>
+          <w:sz w:val="24"/>
+          <w:szCs w:val="24"/>
+        </w:rPr>
+      </w:pPr>
+    </w:p>
+    <w:p>
+      <w:pPr>
+        <w:rPr>
+          <w:rFonts w:ascii="Times New Roman" w:eastAsia="Times New Roman" w:hAnsi="Times New Roman" w:cs="Times New Roman"/>
+          <w:sz w:val="24"/>
+          <w:szCs w:val="24"/>
+        </w:rPr>
+      </w:pPr>
+      <w:r>
+        <w:rPr>
+          <w:rFonts w:ascii="Gungsuh" w:eastAsia="Gungsuh" w:hAnsi="Gungsuh" w:cs="Gungsuh"/>
+          <w:sz w:val="24"/>
+          <w:szCs w:val="24"/>
+        </w:rPr>
+        <w:t>4. (1%) 請這次作業你的best_hw1.sh是如何實作的？（e.g. 有無對Data做任何Preprocessing？Features的選用有無任何考量？訓練相關參數的選用有無任何依據？）</w:t>
+      </w:r>
+    </w:p>
+    <w:p>
+      <w:pPr>
+        <w:rPr>
+          <w:rFonts w:ascii="Times New Roman" w:eastAsia="Times New Roman" w:hAnsi="Times New Roman" w:cs="Times New Roman"/>
+          <w:sz w:val="24"/>
+          <w:szCs w:val="24"/>
+        </w:rPr>
+      </w:pPr>
+    </w:p>
+    <w:p>
+      <w:pPr>
+        <w:rPr>
+          <w:rFonts w:ascii="Times New Roman" w:eastAsia="Times New Roman" w:hAnsi="Times New Roman" w:cs="Times New Roman"/>
+          <w:sz w:val="24"/>
+          <w:szCs w:val="24"/>
+        </w:rPr>
+      </w:pPr>
+      <w:r>
+        <w:rPr>
+          <w:rFonts w:asciiTheme="minorEastAsia" w:hAnsiTheme="minorEastAsia" w:cs="Times New Roman" w:hint="eastAsia"/>
+          <w:sz w:val="24"/>
+          <w:szCs w:val="24"/>
+        </w:rPr>
+        <w:t>這次實作主要是用</w:t>
+      </w:r>
+      <w:r>
+        <w:rPr>
+          <w:rFonts w:asciiTheme="minorEastAsia" w:hAnsiTheme="minorEastAsia" w:cs="Times New Roman" w:hint="eastAsia"/>
+          <w:sz w:val="24"/>
+          <w:szCs w:val="24"/>
+        </w:rPr>
+        <w:t>課堂上教到的</w:t>
+      </w:r>
+      <w:r>
+        <w:rPr>
+          <w:rFonts w:asciiTheme="minorEastAsia" w:hAnsiTheme="minorEastAsia" w:cs="Times New Roman" w:hint="eastAsia"/>
+          <w:sz w:val="24"/>
+          <w:szCs w:val="24"/>
+        </w:rPr>
+        <w:t>linear regression</w:t>
+      </w:r>
+    </w:p>
+    <w:p>
+      <w:pPr>
+        <w:rPr>
+          <w:rFonts w:asciiTheme="minorEastAsia" w:hAnsiTheme="minorEastAsia" w:cs="Times New Roman"/>
+          <w:sz w:val="24"/>
+          <w:szCs w:val="24"/>
+        </w:rPr>
+      </w:pPr>
+      <w:r>
+        <w:rPr>
+          <w:rFonts w:asciiTheme="minorEastAsia" w:hAnsiTheme="minorEastAsia" w:cs="Times New Roman" w:hint="eastAsia"/>
+          <w:sz w:val="24"/>
+          <w:szCs w:val="24"/>
+        </w:rPr>
+        <w:t>此外</w:t>
+      </w:r>
+      <w:r>
+        <w:rPr>
+          <w:rFonts w:asciiTheme="minorEastAsia" w:hAnsiTheme="minorEastAsia" w:cs="Times New Roman" w:hint="eastAsia"/>
+          <w:sz w:val="24"/>
+          <w:szCs w:val="24"/>
+        </w:rPr>
+        <w:t>，原本為了判斷各</w:t>
+      </w:r>
+      <w:r>
+        <w:rPr>
+          <w:rFonts w:asciiTheme="minorEastAsia" w:hAnsiTheme="minorEastAsia" w:cs="Times New Roman" w:hint="eastAsia"/>
+          <w:sz w:val="24"/>
+          <w:szCs w:val="24"/>
+        </w:rPr>
+        <w:t>f</w:t>
+      </w:r>
+      <w:r>
+        <w:rPr>
+          <w:rFonts w:asciiTheme="minorEastAsia" w:hAnsiTheme="minorEastAsia" w:cs="Times New Roman" w:hint="eastAsia"/>
+          <w:sz w:val="24"/>
+          <w:szCs w:val="24"/>
+        </w:rPr>
+        <w:t>eature的order</w:t>
+      </w:r>
+      <w:r>
+        <w:rPr>
+          <w:rFonts w:asciiTheme="minorEastAsia" w:hAnsiTheme="minorEastAsia" w:cs="Times New Roman" w:hint="eastAsia"/>
+          <w:sz w:val="24"/>
+          <w:szCs w:val="24"/>
+        </w:rPr>
+        <w:t>，</w:t>
+      </w:r>
+      <w:r>
+        <w:rPr>
+          <w:rFonts w:asciiTheme="minorEastAsia" w:hAnsiTheme="minorEastAsia" w:cs="Times New Roman" w:hint="eastAsia"/>
+          <w:sz w:val="24"/>
+          <w:szCs w:val="24"/>
+        </w:rPr>
+        <w:t>在圖像化顯示出各項feature與PM</w:t>
+      </w:r>
+      <w:r>
+        <w:rPr>
+          <w:rFonts w:asciiTheme="minorEastAsia" w:hAnsiTheme="minorEastAsia" w:cs="Times New Roman"/>
+          <w:sz w:val="24"/>
+          <w:szCs w:val="24"/>
+        </w:rPr>
+        <w:t>2.5</w:t>
+      </w:r>
+      <w:r>
+        <w:rPr>
+          <w:rFonts w:asciiTheme="minorEastAsia" w:hAnsiTheme="minorEastAsia" w:cs="Times New Roman" w:hint="eastAsia"/>
+          <w:sz w:val="24"/>
+          <w:szCs w:val="24"/>
+        </w:rPr>
+        <w:t>關係時，意外發現似乎有一些點是不太正常的。因此借了</w:t>
+      </w:r>
+      <w:r>
+        <w:rPr>
+          <w:rFonts w:asciiTheme="minorEastAsia" w:hAnsiTheme="minorEastAsia" w:cs="Times New Roman" w:hint="eastAsia"/>
+          <w:sz w:val="24"/>
+          <w:szCs w:val="24"/>
+        </w:rPr>
+        <w:t>老師上課提到的</w:t>
+      </w:r>
+      <w:r>
+        <w:rPr>
+          <w:rFonts w:ascii="Times New Roman" w:eastAsia="Times New Roman" w:hAnsi="Times New Roman" w:cs="Times New Roman"/>
+          <w:sz w:val="24"/>
+          <w:szCs w:val="24"/>
+        </w:rPr>
+        <w:t>3-folder</w:t>
+      </w:r>
+      <w:r>
+        <w:rPr>
+          <w:rFonts w:asciiTheme="minorEastAsia" w:hAnsiTheme="minorEastAsia" w:cs="Times New Roman" w:hint="eastAsia"/>
+          <w:sz w:val="24"/>
+          <w:szCs w:val="24"/>
+        </w:rPr>
+        <w:t xml:space="preserve"> </w:t>
+      </w:r>
+      <w:r>
+        <w:rPr>
+          <w:rFonts w:ascii="Times New Roman" w:eastAsia="Times New Roman" w:hAnsi="Times New Roman" w:cs="Times New Roman"/>
+          <w:sz w:val="24"/>
+          <w:szCs w:val="24"/>
+        </w:rPr>
+        <w:t>cross</w:t>
+      </w:r>
+      <w:r>
+        <w:rPr>
+          <w:rFonts w:asciiTheme="minorEastAsia" w:hAnsiTheme="minorEastAsia" w:cs="Times New Roman" w:hint="eastAsia"/>
+          <w:sz w:val="24"/>
+          <w:szCs w:val="24"/>
+        </w:rPr>
+        <w:t>的觀念，來去除包含不正常數據的資料，雖然會因此損失掉能training的data量，但在用training data測試 以及kaggle評估結果都有亮眼的表現，大大的降低了error。</w:t>
+      </w:r>
+    </w:p>
+    <w:p>
+      <w:pPr>
+        <w:rPr>
+          <w:rFonts w:ascii="Times New Roman" w:eastAsia="Times New Roman" w:hAnsi="Times New Roman" w:cs="Times New Roman"/>
+          <w:sz w:val="24"/>
+          <w:szCs w:val="24"/>
+        </w:rPr>
+      </w:pPr>
+      <w:r>
+        <w:rPr>
+          <w:rFonts w:asciiTheme="minorEastAsia" w:hAnsiTheme="minorEastAsia" w:cs="Times New Roman" w:hint="eastAsia"/>
+          <w:sz w:val="24"/>
+          <w:szCs w:val="24"/>
+        </w:rPr>
+        <w:t>此外，原本從散布圖看來O3的分布集中在兩條線上，原本判斷該用二次項，但實際run起來似乎沒有什麼幫助，因此猜想或許是O</w:t>
+      </w:r>
+      <w:r>
+        <w:rPr>
+          <w:rFonts w:asciiTheme="minorEastAsia" w:hAnsiTheme="minorEastAsia" w:cs="Times New Roman"/>
+          <w:sz w:val="24"/>
+          <w:szCs w:val="24"/>
+        </w:rPr>
+        <w:t>3</w:t>
+      </w:r>
       <w:bookmarkStart w:id="0" w:name="_GoBack"/>
       <w:bookmarkEnd w:id="0"/>
-      <w:r>
-        <w:rPr>
-          <w:rFonts w:ascii="Gungsuh" w:eastAsia="Gungsuh" w:hAnsi="Gungsuh" w:cs="Gungsuh"/>
-          <w:sz w:val="24"/>
-          <w:szCs w:val="24"/>
-        </w:rPr>
-        <w:t>），討論其root mean-square error（根據kaggle上的public/private score）。</w:t>
-      </w:r>
-    </w:p>
-    <w:p>
-      <w:pPr>
-        <w:rPr>
-          <w:rFonts w:ascii="Times New Roman" w:eastAsia="Times New Roman" w:hAnsi="Times New Roman" w:cs="Times New Roman"/>
-          <w:sz w:val="24"/>
-          <w:szCs w:val="24"/>
-        </w:rPr>
-      </w:pPr>
-    </w:p>
-    <w:p>
-      <w:pPr>
-        <w:rPr>
-          <w:rFonts w:ascii="Times New Roman" w:eastAsia="Times New Roman" w:hAnsi="Times New Roman" w:cs="Times New Roman"/>
-          <w:sz w:val="24"/>
-          <w:szCs w:val="24"/>
-        </w:rPr>
-      </w:pPr>
-      <w:r>
-        <w:rPr>
-          <w:rFonts w:ascii="Gungsuh" w:eastAsia="Gungsuh" w:hAnsi="Gungsuh" w:cs="Gungsuh"/>
-          <w:sz w:val="24"/>
-          <w:szCs w:val="24"/>
-        </w:rPr>
-        <w:t>4. (1%) 請這次作業你的best_hw1.sh是如何實作的？（e.g. 有無對Data做任何Preprocessing？Features的選用有無任何考量？訓練相關參數的選用有無任何依據？）</w:t>
-      </w:r>
-    </w:p>
-    <w:p>
-      <w:pPr>
-        <w:rPr>
-          <w:rFonts w:ascii="Times New Roman" w:eastAsia="Times New Roman" w:hAnsi="Times New Roman" w:cs="Times New Roman"/>
-          <w:sz w:val="24"/>
-          <w:szCs w:val="24"/>
-        </w:rPr>
-      </w:pPr>
-    </w:p>
-    <w:p>
-      <w:pPr>
-        <w:rPr>
-          <w:rFonts w:ascii="Times New Roman" w:eastAsia="Times New Roman" w:hAnsi="Times New Roman" w:cs="Times New Roman"/>
-          <w:sz w:val="24"/>
-          <w:szCs w:val="24"/>
-        </w:rPr>
-      </w:pPr>
-      <w:r>
-        <w:rPr>
-          <w:rFonts w:asciiTheme="minorEastAsia" w:hAnsiTheme="minorEastAsia" w:cs="Times New Roman" w:hint="eastAsia"/>
-          <w:sz w:val="24"/>
-          <w:szCs w:val="24"/>
-        </w:rPr>
-        <w:t>這次實作主要是用</w:t>
-      </w:r>
-      <w:r>
-        <w:rPr>
-          <w:rFonts w:asciiTheme="minorEastAsia" w:hAnsiTheme="minorEastAsia" w:cs="Times New Roman" w:hint="eastAsia"/>
-          <w:sz w:val="24"/>
-          <w:szCs w:val="24"/>
-        </w:rPr>
-        <w:t>課堂上教到的</w:t>
-      </w:r>
-      <w:r>
-        <w:rPr>
-          <w:rFonts w:asciiTheme="minorEastAsia" w:hAnsiTheme="minorEastAsia" w:cs="Times New Roman" w:hint="eastAsia"/>
-          <w:sz w:val="24"/>
-          <w:szCs w:val="24"/>
-        </w:rPr>
-        <w:t>linear regression</w:t>
-      </w:r>
-    </w:p>
-    <w:p>
-      <w:pPr>
-        <w:rPr>
-          <w:rFonts w:asciiTheme="minorEastAsia" w:hAnsiTheme="minorEastAsia" w:cs="Times New Roman"/>
-          <w:sz w:val="24"/>
-          <w:szCs w:val="24"/>
-        </w:rPr>
-      </w:pPr>
-      <w:r>
-        <w:rPr>
-          <w:rFonts w:asciiTheme="minorEastAsia" w:hAnsiTheme="minorEastAsia" w:cs="Times New Roman" w:hint="eastAsia"/>
-          <w:sz w:val="24"/>
-          <w:szCs w:val="24"/>
-        </w:rPr>
-        <w:t>此外</w:t>
-      </w:r>
-      <w:r>
-        <w:rPr>
-          <w:rFonts w:asciiTheme="minorEastAsia" w:hAnsiTheme="minorEastAsia" w:cs="Times New Roman" w:hint="eastAsia"/>
-          <w:sz w:val="24"/>
-          <w:szCs w:val="24"/>
-        </w:rPr>
-        <w:t>，原本為了判斷各</w:t>
-      </w:r>
-      <w:r>
-        <w:rPr>
-          <w:rFonts w:asciiTheme="minorEastAsia" w:hAnsiTheme="minorEastAsia" w:cs="Times New Roman" w:hint="eastAsia"/>
-          <w:sz w:val="24"/>
-          <w:szCs w:val="24"/>
-        </w:rPr>
-        <w:t>f</w:t>
-      </w:r>
-      <w:r>
-        <w:rPr>
-          <w:rFonts w:asciiTheme="minorEastAsia" w:hAnsiTheme="minorEastAsia" w:cs="Times New Roman" w:hint="eastAsia"/>
-          <w:sz w:val="24"/>
-          <w:szCs w:val="24"/>
-        </w:rPr>
-        <w:t>eature的order</w:t>
-      </w:r>
-      <w:r>
-        <w:rPr>
-          <w:rFonts w:asciiTheme="minorEastAsia" w:hAnsiTheme="minorEastAsia" w:cs="Times New Roman" w:hint="eastAsia"/>
-          <w:sz w:val="24"/>
-          <w:szCs w:val="24"/>
-        </w:rPr>
-        <w:t>，</w:t>
-      </w:r>
-      <w:r>
-        <w:rPr>
-          <w:rFonts w:asciiTheme="minorEastAsia" w:hAnsiTheme="minorEastAsia" w:cs="Times New Roman" w:hint="eastAsia"/>
-          <w:sz w:val="24"/>
-          <w:szCs w:val="24"/>
-        </w:rPr>
-        <w:t>在圖像化顯示出各項feature與PM</w:t>
-      </w:r>
-      <w:r>
-        <w:rPr>
-          <w:rFonts w:asciiTheme="minorEastAsia" w:hAnsiTheme="minorEastAsia" w:cs="Times New Roman"/>
-          <w:sz w:val="24"/>
-          <w:szCs w:val="24"/>
-        </w:rPr>
-        <w:t>2.5</w:t>
-      </w:r>
-      <w:r>
-        <w:rPr>
-          <w:rFonts w:asciiTheme="minorEastAsia" w:hAnsiTheme="minorEastAsia" w:cs="Times New Roman" w:hint="eastAsia"/>
-          <w:sz w:val="24"/>
-          <w:szCs w:val="24"/>
-        </w:rPr>
-        <w:t>關係時，意外發現似乎有一些點是不太正常的。因此借了</w:t>
-      </w:r>
-      <w:r>
-        <w:rPr>
-          <w:rFonts w:asciiTheme="minorEastAsia" w:hAnsiTheme="minorEastAsia" w:cs="Times New Roman" w:hint="eastAsia"/>
-          <w:sz w:val="24"/>
-          <w:szCs w:val="24"/>
-        </w:rPr>
-        <w:t>老師上課提到的</w:t>
-      </w:r>
-      <w:r>
-        <w:rPr>
-          <w:rFonts w:ascii="Times New Roman" w:eastAsia="Times New Roman" w:hAnsi="Times New Roman" w:cs="Times New Roman"/>
-          <w:sz w:val="24"/>
-          <w:szCs w:val="24"/>
-        </w:rPr>
-        <w:t>3-folder</w:t>
-      </w:r>
-      <w:r>
-        <w:rPr>
-          <w:rFonts w:asciiTheme="minorEastAsia" w:hAnsiTheme="minorEastAsia" w:cs="Times New Roman" w:hint="eastAsia"/>
-          <w:sz w:val="24"/>
-          <w:szCs w:val="24"/>
-        </w:rPr>
-        <w:t xml:space="preserve"> </w:t>
-      </w:r>
-      <w:r>
-        <w:rPr>
-          <w:rFonts w:ascii="Times New Roman" w:eastAsia="Times New Roman" w:hAnsi="Times New Roman" w:cs="Times New Roman"/>
-          <w:sz w:val="24"/>
-          <w:szCs w:val="24"/>
-        </w:rPr>
-        <w:t>cross</w:t>
-      </w:r>
-      <w:r>
-        <w:rPr>
-          <w:rFonts w:asciiTheme="minorEastAsia" w:hAnsiTheme="minorEastAsia" w:cs="Times New Roman" w:hint="eastAsia"/>
-          <w:sz w:val="24"/>
-          <w:szCs w:val="24"/>
-        </w:rPr>
-        <w:t>的觀念，來去除包含不正常數據的資料，雖然會因此損失掉能training的data量，但在用training data測試 以及kaggle評估結果都有亮眼的表現，大大的降低了error。</w:t>
-      </w:r>
-    </w:p>
-    <w:p>
-      <w:pPr>
-        <w:rPr>
-          <w:rFonts w:ascii="Times New Roman" w:eastAsia="Times New Roman" w:hAnsi="Times New Roman" w:cs="Times New Roman" w:hint="eastAsia"/>
-          <w:sz w:val="24"/>
-          <w:szCs w:val="24"/>
-        </w:rPr>
-      </w:pPr>
-      <w:r>
-        <w:rPr>
-          <w:rFonts w:asciiTheme="minorEastAsia" w:hAnsiTheme="minorEastAsia" w:cs="Times New Roman" w:hint="eastAsia"/>
-          <w:sz w:val="24"/>
-          <w:szCs w:val="24"/>
-        </w:rPr>
-        <w:t>此外，原本從散布圖看來O3的分布集中在兩條線上，原本判斷該用二次項，但實際run起來似乎沒有什麼幫助，因此猜想或許是O</w:t>
-      </w:r>
-      <w:r>
-        <w:rPr>
-          <w:rFonts w:asciiTheme="minorEastAsia" w:hAnsiTheme="minorEastAsia" w:cs="Times New Roman"/>
-          <w:sz w:val="24"/>
-          <w:szCs w:val="24"/>
-        </w:rPr>
-        <w:t>3</w:t>
-      </w:r>
       <w:r>
         <w:rPr>
           <w:rFonts w:asciiTheme="minorEastAsia" w:hAnsiTheme="minorEastAsia" w:cs="Times New Roman" w:hint="eastAsia"/>
@@ -2879,7 +4054,7 @@
 </file>
 
 <file path=customXml/itemProps1.xml><?xml version="1.0" encoding="utf-8"?>
-<ds:datastoreItem xmlns:ds="http://schemas.openxmlformats.org/officeDocument/2006/customXml" ds:itemID="{3D980608-A368-4C09-8E19-59B2E4081926}">
+<ds:datastoreItem xmlns:ds="http://schemas.openxmlformats.org/officeDocument/2006/customXml" ds:itemID="{1D14235E-8DA1-46C3-A97B-5CC59C486507}">
   <ds:schemaRefs>
     <ds:schemaRef ds:uri="http://schemas.openxmlformats.org/officeDocument/2006/bibliography"/>
   </ds:schemaRefs>

</xml_diff>